<commit_message>
Added more changes and a git hook.
</commit_message>
<xml_diff>
--- a/test-word.docx
+++ b/test-word.docx
@@ -38,8 +38,19 @@
         </w:numPr>
       </w:pPr>
       <w:r>
-        <w:t>This is a sub-sub test</w:t>
-      </w:r>
+        <w:t>This is a sub-</w:t>
+      </w:r>
+      <w:r>
+        <w:t>sub</w:t>
+      </w:r>
+      <w:r>
+        <w:t xml:space="preserve"> </w:t>
+      </w:r>
+      <w:r>
+        <w:t>change</w:t>
+      </w:r>
+      <w:bookmarkStart w:id="0" w:name="_GoBack"/>
+      <w:bookmarkEnd w:id="0"/>
     </w:p>
     <w:p>
       <w:pPr>
@@ -67,8 +78,6 @@
       <w:r>
         <w:t>change</w:t>
       </w:r>
-      <w:bookmarkStart w:id="0" w:name="_GoBack"/>
-      <w:bookmarkEnd w:id="0"/>
     </w:p>
     <w:p>
       <w:pPr>

</xml_diff>